<commit_message>
modified on test branch
</commit_message>
<xml_diff>
--- a/GitCommands.docx
+++ b/GitCommands.docx
@@ -7,15 +7,7 @@
         <w:bidi w:val="0"/>
       </w:pPr>
       <w:r>
-        <w:t xml:space="preserve">Step 1: make the repository in </w:t>
-      </w:r>
-      <w:proofErr w:type="spellStart"/>
-      <w:r>
-        <w:t>github</w:t>
-      </w:r>
-      <w:proofErr w:type="spellEnd"/>
-      <w:r>
-        <w:t xml:space="preserve"> and clone it to the local device</w:t>
+        <w:t>Step 1: make the repository in github and clone it to the local device</w:t>
       </w:r>
     </w:p>
     <w:p>
@@ -26,15 +18,7 @@
         <w:t xml:space="preserve">1) </w:t>
       </w:r>
       <w:r>
-        <w:t xml:space="preserve">Clone: clone your </w:t>
-      </w:r>
-      <w:proofErr w:type="spellStart"/>
-      <w:r>
-        <w:t>github</w:t>
-      </w:r>
-      <w:proofErr w:type="spellEnd"/>
-      <w:r>
-        <w:t xml:space="preserve"> repository in to you folder</w:t>
+        <w:t>Clone: clone your github repository in to you folder</w:t>
       </w:r>
     </w:p>
     <w:p>
@@ -56,15 +40,7 @@
         <w:t xml:space="preserve">3) </w:t>
       </w:r>
       <w:r>
-        <w:t xml:space="preserve">Git add. : is for adding </w:t>
-      </w:r>
-      <w:proofErr w:type="spellStart"/>
-      <w:r>
-        <w:t>adding</w:t>
-      </w:r>
-      <w:proofErr w:type="spellEnd"/>
-      <w:r>
-        <w:t xml:space="preserve"> and updating all the written files to the git</w:t>
+        <w:t>Git add. : is for adding adding and updating all the written files to the git</w:t>
       </w:r>
     </w:p>
     <w:p>
@@ -110,13 +86,8 @@
         <w:t>G</w:t>
       </w:r>
       <w:r>
-        <w:t xml:space="preserve">it </w:t>
-      </w:r>
-      <w:proofErr w:type="spellStart"/>
-      <w:r>
-        <w:t>init</w:t>
-      </w:r>
-      <w:proofErr w:type="spellEnd"/>
+        <w:t>it init</w:t>
+      </w:r>
       <w:r>
         <w:t>:</w:t>
       </w:r>
@@ -135,23 +106,7 @@
         <w:bidi w:val="0"/>
       </w:pPr>
       <w:r>
-        <w:t xml:space="preserve">Git remote add origin </w:t>
-      </w:r>
-      <w:proofErr w:type="spellStart"/>
-      <w:r>
-        <w:t>http.repositoryLinkFromGithub.git</w:t>
-      </w:r>
-      <w:proofErr w:type="spellEnd"/>
-      <w:r>
-        <w:t xml:space="preserve">: connect to the </w:t>
-      </w:r>
-      <w:proofErr w:type="spellStart"/>
-      <w:r>
-        <w:t>github</w:t>
-      </w:r>
-      <w:proofErr w:type="spellEnd"/>
-      <w:r>
-        <w:t xml:space="preserve"> repository</w:t>
+        <w:t>Git remote add origin http.repositoryLinkFromGithub.git: connect to the github repository</w:t>
       </w:r>
     </w:p>
     <w:p>
@@ -177,15 +132,7 @@
         <w:bidi w:val="0"/>
       </w:pPr>
       <w:r>
-        <w:t xml:space="preserve">To make </w:t>
-      </w:r>
-      <w:proofErr w:type="spellStart"/>
-      <w:r>
-        <w:t>github</w:t>
-      </w:r>
-      <w:proofErr w:type="spellEnd"/>
-      <w:r>
-        <w:t xml:space="preserve"> Understand you are the owner of the project, you need to use SSH keys</w:t>
+        <w:t>To make github Understand you are the owner of the project, you need to use SSH keys</w:t>
       </w:r>
     </w:p>
     <w:p>
@@ -206,13 +153,8 @@
       <w:r>
         <w:t xml:space="preserve">-t </w:t>
       </w:r>
-      <w:proofErr w:type="spellStart"/>
-      <w:r>
-        <w:t>rsa</w:t>
-      </w:r>
-      <w:proofErr w:type="spellEnd"/>
-      <w:r>
-        <w:t xml:space="preserve"> –b 4096 -C </w:t>
+      <w:r>
+        <w:t xml:space="preserve">rsa –b 4096 -C </w:t>
       </w:r>
       <w:r>
         <w:t>"</w:t>
@@ -239,13 +181,8 @@
         <w:bidi w:val="0"/>
       </w:pPr>
       <w:r>
-        <w:t xml:space="preserve">List of public and private keys: ls | grep </w:t>
-      </w:r>
-      <w:proofErr w:type="spellStart"/>
-      <w:r>
-        <w:t>keyFolder</w:t>
-      </w:r>
-      <w:proofErr w:type="spellEnd"/>
+        <w:t>List of public and private keys: ls | grep keyFolder</w:t>
+      </w:r>
     </w:p>
     <w:p>
       <w:pPr>
@@ -258,6 +195,43 @@
       </w:pPr>
       <w:r>
         <w:t>Get the hash SSH key: cat keyFolder.pub</w:t>
+      </w:r>
+    </w:p>
+    <w:p>
+      <w:pPr>
+        <w:bidi w:val="0"/>
+      </w:pPr>
+    </w:p>
+    <w:p>
+      <w:pPr>
+        <w:bidi w:val="0"/>
+      </w:pPr>
+      <w:r>
+        <w:t xml:space="preserve">Branch: </w:t>
+      </w:r>
+    </w:p>
+    <w:p>
+      <w:pPr>
+        <w:bidi w:val="0"/>
+      </w:pPr>
+      <w:r>
+        <w:t>Git branch: check what branch you are on</w:t>
+      </w:r>
+    </w:p>
+    <w:p>
+      <w:pPr>
+        <w:bidi w:val="0"/>
+      </w:pPr>
+      <w:r>
+        <w:t>Git checkout: switch between branches</w:t>
+      </w:r>
+    </w:p>
+    <w:p>
+      <w:pPr>
+        <w:bidi w:val="0"/>
+      </w:pPr>
+      <w:r>
+        <w:t>Git checkout -b: create a new branch</w:t>
       </w:r>
     </w:p>
     <w:sectPr>

</xml_diff>